<commit_message>
update on product delete
category delete implemented with figuring out a way to handle atomicity when deleting product.
</commit_message>
<xml_diff>
--- a/karkhanay doc.docx
+++ b/karkhanay doc.docx
@@ -2799,6 +2799,1397 @@
         </w:rPr>
         <w:t>. Always consider the needs of your target users and prioritize features based on those needs and feedback.</w:t>
       </w:r>
+    </w:p>
+    <w:p/>
+    <w:p/>
+    <w:p>
+      <w:pPr>
+        <w:pStyle w:val="NormalWeb"/>
+        <w:numPr>
+          <w:ilvl w:val="0"/>
+          <w:numId w:val="17"/>
+        </w:numPr>
+        <w:pBdr>
+          <w:top w:val="single" w:sz="2" w:space="0" w:color="D9D9E3"/>
+          <w:left w:val="single" w:sz="2" w:space="5" w:color="D9D9E3"/>
+          <w:bottom w:val="single" w:sz="2" w:space="0" w:color="D9D9E3"/>
+          <w:right w:val="single" w:sz="2" w:space="0" w:color="D9D9E3"/>
+        </w:pBdr>
+        <w:shd w:val="clear" w:color="auto" w:fill="F7F7F8"/>
+        <w:spacing w:before="0" w:beforeAutospacing="0" w:after="0" w:afterAutospacing="0"/>
+        <w:ind w:left="0"/>
+        <w:rPr>
+          <w:rFonts w:ascii="Segoe UI" w:hAnsi="Segoe UI" w:cs="Segoe UI"/>
+          <w:color w:val="374151"/>
+        </w:rPr>
+      </w:pPr>
+      <w:r>
+        <w:rPr>
+          <w:color w:val="FF0000"/>
+          <w:sz w:val="40"/>
+        </w:rPr>
+        <w:t>Things to implement later</w:t>
+      </w:r>
+      <w:r>
+        <w:br/>
+      </w:r>
+      <w:r>
+        <w:br/>
+      </w:r>
+      <w:r>
+        <w:rPr>
+          <w:rFonts w:ascii="Segoe UI" w:hAnsi="Segoe UI" w:cs="Segoe UI"/>
+          <w:b/>
+          <w:bCs/>
+          <w:color w:val="374151"/>
+          <w:bdr w:val="single" w:sz="2" w:space="0" w:color="D9D9E3" w:frame="1"/>
+        </w:rPr>
+        <w:t>Error Handling</w:t>
+      </w:r>
+      <w:r>
+        <w:rPr>
+          <w:rFonts w:ascii="Segoe UI" w:hAnsi="Segoe UI" w:cs="Segoe UI"/>
+          <w:color w:val="374151"/>
+        </w:rPr>
+        <w:t>:</w:t>
+      </w:r>
+    </w:p>
+    <w:p>
+      <w:pPr>
+        <w:numPr>
+          <w:ilvl w:val="1"/>
+          <w:numId w:val="17"/>
+        </w:numPr>
+        <w:pBdr>
+          <w:top w:val="single" w:sz="2" w:space="0" w:color="D9D9E3"/>
+          <w:left w:val="single" w:sz="2" w:space="5" w:color="D9D9E3"/>
+          <w:bottom w:val="single" w:sz="2" w:space="0" w:color="D9D9E3"/>
+          <w:right w:val="single" w:sz="2" w:space="0" w:color="D9D9E3"/>
+        </w:pBdr>
+        <w:shd w:val="clear" w:color="auto" w:fill="F7F7F8"/>
+        <w:spacing w:after="0" w:line="240" w:lineRule="auto"/>
+        <w:ind w:left="720"/>
+        <w:rPr>
+          <w:rFonts w:ascii="Segoe UI" w:eastAsia="Times New Roman" w:hAnsi="Segoe UI" w:cs="Segoe UI"/>
+          <w:color w:val="374151"/>
+          <w:sz w:val="24"/>
+          <w:szCs w:val="24"/>
+        </w:rPr>
+      </w:pPr>
+      <w:r>
+        <w:rPr>
+          <w:rFonts w:ascii="Segoe UI" w:eastAsia="Times New Roman" w:hAnsi="Segoe UI" w:cs="Segoe UI"/>
+          <w:color w:val="374151"/>
+          <w:sz w:val="24"/>
+          <w:szCs w:val="24"/>
+        </w:rPr>
+        <w:t xml:space="preserve">Consider showing more user-friendly error messages in the UI. For instance, when the MongoDB or Sanity POST request fails, instead of just logging the error, you could display it on the frontend using the </w:t>
+      </w:r>
+      <w:proofErr w:type="spellStart"/>
+      <w:r>
+        <w:rPr>
+          <w:rFonts w:ascii="Courier New" w:eastAsia="Times New Roman" w:hAnsi="Courier New" w:cs="Courier New"/>
+          <w:b/>
+          <w:bCs/>
+          <w:color w:val="374151"/>
+          <w:sz w:val="21"/>
+          <w:szCs w:val="21"/>
+          <w:bdr w:val="single" w:sz="2" w:space="0" w:color="D9D9E3" w:frame="1"/>
+        </w:rPr>
+        <w:t>setModal</w:t>
+      </w:r>
+      <w:proofErr w:type="spellEnd"/>
+      <w:r>
+        <w:rPr>
+          <w:rFonts w:ascii="Segoe UI" w:eastAsia="Times New Roman" w:hAnsi="Segoe UI" w:cs="Segoe UI"/>
+          <w:color w:val="374151"/>
+          <w:sz w:val="24"/>
+          <w:szCs w:val="24"/>
+        </w:rPr>
+        <w:t xml:space="preserve"> or </w:t>
+      </w:r>
+      <w:proofErr w:type="spellStart"/>
+      <w:r>
+        <w:rPr>
+          <w:rFonts w:ascii="Courier New" w:eastAsia="Times New Roman" w:hAnsi="Courier New" w:cs="Courier New"/>
+          <w:b/>
+          <w:bCs/>
+          <w:color w:val="374151"/>
+          <w:sz w:val="21"/>
+          <w:szCs w:val="21"/>
+          <w:bdr w:val="single" w:sz="2" w:space="0" w:color="D9D9E3" w:frame="1"/>
+        </w:rPr>
+        <w:t>setNotification</w:t>
+      </w:r>
+      <w:proofErr w:type="spellEnd"/>
+      <w:r>
+        <w:rPr>
+          <w:rFonts w:ascii="Segoe UI" w:eastAsia="Times New Roman" w:hAnsi="Segoe UI" w:cs="Segoe UI"/>
+          <w:color w:val="374151"/>
+          <w:sz w:val="24"/>
+          <w:szCs w:val="24"/>
+        </w:rPr>
+        <w:t xml:space="preserve"> method you have. This would give better feedback to the user.</w:t>
+      </w:r>
+    </w:p>
+    <w:p>
+      <w:pPr>
+        <w:numPr>
+          <w:ilvl w:val="0"/>
+          <w:numId w:val="17"/>
+        </w:numPr>
+        <w:pBdr>
+          <w:top w:val="single" w:sz="2" w:space="0" w:color="D9D9E3"/>
+          <w:left w:val="single" w:sz="2" w:space="5" w:color="D9D9E3"/>
+          <w:bottom w:val="single" w:sz="2" w:space="0" w:color="D9D9E3"/>
+          <w:right w:val="single" w:sz="2" w:space="0" w:color="D9D9E3"/>
+        </w:pBdr>
+        <w:shd w:val="clear" w:color="auto" w:fill="F7F7F8"/>
+        <w:spacing w:after="0" w:line="240" w:lineRule="auto"/>
+        <w:ind w:left="0"/>
+        <w:rPr>
+          <w:rFonts w:ascii="Segoe UI" w:eastAsia="Times New Roman" w:hAnsi="Segoe UI" w:cs="Segoe UI"/>
+          <w:color w:val="374151"/>
+          <w:sz w:val="24"/>
+          <w:szCs w:val="24"/>
+        </w:rPr>
+      </w:pPr>
+      <w:r>
+        <w:rPr>
+          <w:rFonts w:ascii="Segoe UI" w:eastAsia="Times New Roman" w:hAnsi="Segoe UI" w:cs="Segoe UI"/>
+          <w:b/>
+          <w:bCs/>
+          <w:color w:val="374151"/>
+          <w:sz w:val="24"/>
+          <w:szCs w:val="24"/>
+          <w:bdr w:val="single" w:sz="2" w:space="0" w:color="D9D9E3" w:frame="1"/>
+        </w:rPr>
+        <w:t>Refactoring</w:t>
+      </w:r>
+      <w:r>
+        <w:rPr>
+          <w:rFonts w:ascii="Segoe UI" w:eastAsia="Times New Roman" w:hAnsi="Segoe UI" w:cs="Segoe UI"/>
+          <w:color w:val="374151"/>
+          <w:sz w:val="24"/>
+          <w:szCs w:val="24"/>
+        </w:rPr>
+        <w:t>:</w:t>
+      </w:r>
+    </w:p>
+    <w:p>
+      <w:pPr>
+        <w:numPr>
+          <w:ilvl w:val="1"/>
+          <w:numId w:val="17"/>
+        </w:numPr>
+        <w:pBdr>
+          <w:top w:val="single" w:sz="2" w:space="0" w:color="D9D9E3"/>
+          <w:left w:val="single" w:sz="2" w:space="5" w:color="D9D9E3"/>
+          <w:bottom w:val="single" w:sz="2" w:space="0" w:color="D9D9E3"/>
+          <w:right w:val="single" w:sz="2" w:space="0" w:color="D9D9E3"/>
+        </w:pBdr>
+        <w:shd w:val="clear" w:color="auto" w:fill="F7F7F8"/>
+        <w:spacing w:after="0" w:line="240" w:lineRule="auto"/>
+        <w:ind w:left="720"/>
+        <w:rPr>
+          <w:rFonts w:ascii="Segoe UI" w:eastAsia="Times New Roman" w:hAnsi="Segoe UI" w:cs="Segoe UI"/>
+          <w:color w:val="374151"/>
+          <w:sz w:val="24"/>
+          <w:szCs w:val="24"/>
+        </w:rPr>
+      </w:pPr>
+      <w:r>
+        <w:rPr>
+          <w:rFonts w:ascii="Segoe UI" w:eastAsia="Times New Roman" w:hAnsi="Segoe UI" w:cs="Segoe UI"/>
+          <w:color w:val="374151"/>
+          <w:sz w:val="24"/>
+          <w:szCs w:val="24"/>
+        </w:rPr>
+        <w:t xml:space="preserve">The </w:t>
+      </w:r>
+      <w:proofErr w:type="spellStart"/>
+      <w:r>
+        <w:rPr>
+          <w:rFonts w:ascii="Courier New" w:eastAsia="Times New Roman" w:hAnsi="Courier New" w:cs="Courier New"/>
+          <w:b/>
+          <w:bCs/>
+          <w:color w:val="374151"/>
+          <w:sz w:val="21"/>
+          <w:szCs w:val="21"/>
+          <w:bdr w:val="single" w:sz="2" w:space="0" w:color="D9D9E3" w:frame="1"/>
+        </w:rPr>
+        <w:t>handleSubmit</w:t>
+      </w:r>
+      <w:proofErr w:type="spellEnd"/>
+      <w:r>
+        <w:rPr>
+          <w:rFonts w:ascii="Segoe UI" w:eastAsia="Times New Roman" w:hAnsi="Segoe UI" w:cs="Segoe UI"/>
+          <w:color w:val="374151"/>
+          <w:sz w:val="24"/>
+          <w:szCs w:val="24"/>
+        </w:rPr>
+        <w:t xml:space="preserve"> function is quite long and does </w:t>
+      </w:r>
+      <w:proofErr w:type="gramStart"/>
+      <w:r>
+        <w:rPr>
+          <w:rFonts w:ascii="Segoe UI" w:eastAsia="Times New Roman" w:hAnsi="Segoe UI" w:cs="Segoe UI"/>
+          <w:color w:val="374151"/>
+          <w:sz w:val="24"/>
+          <w:szCs w:val="24"/>
+        </w:rPr>
+        <w:t>a lot of</w:t>
+      </w:r>
+      <w:proofErr w:type="gramEnd"/>
+      <w:r>
+        <w:rPr>
+          <w:rFonts w:ascii="Segoe UI" w:eastAsia="Times New Roman" w:hAnsi="Segoe UI" w:cs="Segoe UI"/>
+          <w:color w:val="374151"/>
+          <w:sz w:val="24"/>
+          <w:szCs w:val="24"/>
+        </w:rPr>
+        <w:t xml:space="preserve"> things. Consider breaking it down into smaller utility functions for better readability and maintenance. For example, a separate function for uploading images to Sanity, another for constructing image URLs, etc.</w:t>
+      </w:r>
+    </w:p>
+    <w:p>
+      <w:pPr>
+        <w:numPr>
+          <w:ilvl w:val="0"/>
+          <w:numId w:val="17"/>
+        </w:numPr>
+        <w:pBdr>
+          <w:top w:val="single" w:sz="2" w:space="0" w:color="D9D9E3"/>
+          <w:left w:val="single" w:sz="2" w:space="5" w:color="D9D9E3"/>
+          <w:bottom w:val="single" w:sz="2" w:space="0" w:color="D9D9E3"/>
+          <w:right w:val="single" w:sz="2" w:space="0" w:color="D9D9E3"/>
+        </w:pBdr>
+        <w:shd w:val="clear" w:color="auto" w:fill="F7F7F8"/>
+        <w:spacing w:after="0" w:line="240" w:lineRule="auto"/>
+        <w:ind w:left="0"/>
+        <w:rPr>
+          <w:rFonts w:ascii="Segoe UI" w:eastAsia="Times New Roman" w:hAnsi="Segoe UI" w:cs="Segoe UI"/>
+          <w:color w:val="374151"/>
+          <w:sz w:val="24"/>
+          <w:szCs w:val="24"/>
+        </w:rPr>
+      </w:pPr>
+      <w:r>
+        <w:rPr>
+          <w:rFonts w:ascii="Segoe UI" w:eastAsia="Times New Roman" w:hAnsi="Segoe UI" w:cs="Segoe UI"/>
+          <w:b/>
+          <w:bCs/>
+          <w:color w:val="374151"/>
+          <w:sz w:val="24"/>
+          <w:szCs w:val="24"/>
+          <w:bdr w:val="single" w:sz="2" w:space="0" w:color="D9D9E3" w:frame="1"/>
+        </w:rPr>
+        <w:t>Form Reset</w:t>
+      </w:r>
+      <w:r>
+        <w:rPr>
+          <w:rFonts w:ascii="Segoe UI" w:eastAsia="Times New Roman" w:hAnsi="Segoe UI" w:cs="Segoe UI"/>
+          <w:color w:val="374151"/>
+          <w:sz w:val="24"/>
+          <w:szCs w:val="24"/>
+        </w:rPr>
+        <w:t>:</w:t>
+      </w:r>
+    </w:p>
+    <w:p>
+      <w:pPr>
+        <w:numPr>
+          <w:ilvl w:val="1"/>
+          <w:numId w:val="17"/>
+        </w:numPr>
+        <w:pBdr>
+          <w:top w:val="single" w:sz="2" w:space="0" w:color="D9D9E3"/>
+          <w:left w:val="single" w:sz="2" w:space="5" w:color="D9D9E3"/>
+          <w:bottom w:val="single" w:sz="2" w:space="0" w:color="D9D9E3"/>
+          <w:right w:val="single" w:sz="2" w:space="0" w:color="D9D9E3"/>
+        </w:pBdr>
+        <w:shd w:val="clear" w:color="auto" w:fill="F7F7F8"/>
+        <w:spacing w:after="0" w:line="240" w:lineRule="auto"/>
+        <w:ind w:left="720"/>
+        <w:rPr>
+          <w:rFonts w:ascii="Segoe UI" w:eastAsia="Times New Roman" w:hAnsi="Segoe UI" w:cs="Segoe UI"/>
+          <w:color w:val="374151"/>
+          <w:sz w:val="24"/>
+          <w:szCs w:val="24"/>
+        </w:rPr>
+      </w:pPr>
+      <w:r>
+        <w:rPr>
+          <w:rFonts w:ascii="Segoe UI" w:eastAsia="Times New Roman" w:hAnsi="Segoe UI" w:cs="Segoe UI"/>
+          <w:color w:val="374151"/>
+          <w:sz w:val="24"/>
+          <w:szCs w:val="24"/>
+        </w:rPr>
+        <w:t>After successful product addition, you might want to reset the entire form (all states) to its initial state. This would prepare the form for another product entry.</w:t>
+      </w:r>
+    </w:p>
+    <w:p>
+      <w:pPr>
+        <w:numPr>
+          <w:ilvl w:val="0"/>
+          <w:numId w:val="17"/>
+        </w:numPr>
+        <w:pBdr>
+          <w:top w:val="single" w:sz="2" w:space="0" w:color="D9D9E3"/>
+          <w:left w:val="single" w:sz="2" w:space="5" w:color="D9D9E3"/>
+          <w:bottom w:val="single" w:sz="2" w:space="0" w:color="D9D9E3"/>
+          <w:right w:val="single" w:sz="2" w:space="0" w:color="D9D9E3"/>
+        </w:pBdr>
+        <w:shd w:val="clear" w:color="auto" w:fill="F7F7F8"/>
+        <w:spacing w:after="0" w:line="240" w:lineRule="auto"/>
+        <w:ind w:left="0"/>
+        <w:rPr>
+          <w:rFonts w:ascii="Segoe UI" w:eastAsia="Times New Roman" w:hAnsi="Segoe UI" w:cs="Segoe UI"/>
+          <w:color w:val="374151"/>
+          <w:sz w:val="24"/>
+          <w:szCs w:val="24"/>
+        </w:rPr>
+      </w:pPr>
+      <w:r>
+        <w:rPr>
+          <w:rFonts w:ascii="Segoe UI" w:eastAsia="Times New Roman" w:hAnsi="Segoe UI" w:cs="Segoe UI"/>
+          <w:b/>
+          <w:bCs/>
+          <w:color w:val="374151"/>
+          <w:sz w:val="24"/>
+          <w:szCs w:val="24"/>
+          <w:bdr w:val="single" w:sz="2" w:space="0" w:color="D9D9E3" w:frame="1"/>
+        </w:rPr>
+        <w:t>File Input Refinement</w:t>
+      </w:r>
+      <w:r>
+        <w:rPr>
+          <w:rFonts w:ascii="Segoe UI" w:eastAsia="Times New Roman" w:hAnsi="Segoe UI" w:cs="Segoe UI"/>
+          <w:color w:val="374151"/>
+          <w:sz w:val="24"/>
+          <w:szCs w:val="24"/>
+        </w:rPr>
+        <w:t>:</w:t>
+      </w:r>
+    </w:p>
+    <w:p>
+      <w:pPr>
+        <w:numPr>
+          <w:ilvl w:val="1"/>
+          <w:numId w:val="17"/>
+        </w:numPr>
+        <w:pBdr>
+          <w:top w:val="single" w:sz="2" w:space="0" w:color="D9D9E3"/>
+          <w:left w:val="single" w:sz="2" w:space="5" w:color="D9D9E3"/>
+          <w:bottom w:val="single" w:sz="2" w:space="0" w:color="D9D9E3"/>
+          <w:right w:val="single" w:sz="2" w:space="0" w:color="D9D9E3"/>
+        </w:pBdr>
+        <w:shd w:val="clear" w:color="auto" w:fill="F7F7F8"/>
+        <w:spacing w:after="0" w:line="240" w:lineRule="auto"/>
+        <w:ind w:left="720"/>
+        <w:rPr>
+          <w:rFonts w:ascii="Segoe UI" w:eastAsia="Times New Roman" w:hAnsi="Segoe UI" w:cs="Segoe UI"/>
+          <w:color w:val="374151"/>
+          <w:sz w:val="24"/>
+          <w:szCs w:val="24"/>
+        </w:rPr>
+      </w:pPr>
+      <w:r>
+        <w:rPr>
+          <w:rFonts w:ascii="Segoe UI" w:eastAsia="Times New Roman" w:hAnsi="Segoe UI" w:cs="Segoe UI"/>
+          <w:color w:val="374151"/>
+          <w:sz w:val="24"/>
+          <w:szCs w:val="24"/>
+        </w:rPr>
+        <w:t>When the user selects images but then decides to remove some or all using the "Remove" button, you might want to reset the file input's state. This would be more intuitive for users.</w:t>
+      </w:r>
+    </w:p>
+    <w:p>
+      <w:pPr>
+        <w:numPr>
+          <w:ilvl w:val="0"/>
+          <w:numId w:val="17"/>
+        </w:numPr>
+        <w:pBdr>
+          <w:top w:val="single" w:sz="2" w:space="0" w:color="D9D9E3"/>
+          <w:left w:val="single" w:sz="2" w:space="5" w:color="D9D9E3"/>
+          <w:bottom w:val="single" w:sz="2" w:space="0" w:color="D9D9E3"/>
+          <w:right w:val="single" w:sz="2" w:space="0" w:color="D9D9E3"/>
+        </w:pBdr>
+        <w:shd w:val="clear" w:color="auto" w:fill="F7F7F8"/>
+        <w:spacing w:after="0" w:line="240" w:lineRule="auto"/>
+        <w:ind w:left="0"/>
+        <w:rPr>
+          <w:rFonts w:ascii="Segoe UI" w:eastAsia="Times New Roman" w:hAnsi="Segoe UI" w:cs="Segoe UI"/>
+          <w:color w:val="374151"/>
+          <w:sz w:val="24"/>
+          <w:szCs w:val="24"/>
+        </w:rPr>
+      </w:pPr>
+      <w:r>
+        <w:rPr>
+          <w:rFonts w:ascii="Segoe UI" w:eastAsia="Times New Roman" w:hAnsi="Segoe UI" w:cs="Segoe UI"/>
+          <w:b/>
+          <w:bCs/>
+          <w:color w:val="374151"/>
+          <w:sz w:val="24"/>
+          <w:szCs w:val="24"/>
+          <w:bdr w:val="single" w:sz="2" w:space="0" w:color="D9D9E3" w:frame="1"/>
+        </w:rPr>
+        <w:t>Environment Variables</w:t>
+      </w:r>
+      <w:r>
+        <w:rPr>
+          <w:rFonts w:ascii="Segoe UI" w:eastAsia="Times New Roman" w:hAnsi="Segoe UI" w:cs="Segoe UI"/>
+          <w:color w:val="374151"/>
+          <w:sz w:val="24"/>
+          <w:szCs w:val="24"/>
+        </w:rPr>
+        <w:t>:</w:t>
+      </w:r>
+    </w:p>
+    <w:p>
+      <w:pPr>
+        <w:numPr>
+          <w:ilvl w:val="1"/>
+          <w:numId w:val="17"/>
+        </w:numPr>
+        <w:pBdr>
+          <w:top w:val="single" w:sz="2" w:space="0" w:color="D9D9E3"/>
+          <w:left w:val="single" w:sz="2" w:space="5" w:color="D9D9E3"/>
+          <w:bottom w:val="single" w:sz="2" w:space="0" w:color="D9D9E3"/>
+          <w:right w:val="single" w:sz="2" w:space="0" w:color="D9D9E3"/>
+        </w:pBdr>
+        <w:shd w:val="clear" w:color="auto" w:fill="F7F7F8"/>
+        <w:spacing w:after="0" w:line="240" w:lineRule="auto"/>
+        <w:ind w:left="720"/>
+        <w:rPr>
+          <w:rFonts w:ascii="Segoe UI" w:eastAsia="Times New Roman" w:hAnsi="Segoe UI" w:cs="Segoe UI"/>
+          <w:color w:val="374151"/>
+          <w:sz w:val="24"/>
+          <w:szCs w:val="24"/>
+        </w:rPr>
+      </w:pPr>
+      <w:r>
+        <w:rPr>
+          <w:rFonts w:ascii="Segoe UI" w:eastAsia="Times New Roman" w:hAnsi="Segoe UI" w:cs="Segoe UI"/>
+          <w:color w:val="374151"/>
+          <w:sz w:val="24"/>
+          <w:szCs w:val="24"/>
+        </w:rPr>
+        <w:lastRenderedPageBreak/>
+        <w:t>Ensure that sensitive keys, especially those related to your database or Sanity, are securely stored as environment variables and are not exposed to the client-side.</w:t>
+      </w:r>
+    </w:p>
+    <w:p>
+      <w:pPr>
+        <w:numPr>
+          <w:ilvl w:val="0"/>
+          <w:numId w:val="17"/>
+        </w:numPr>
+        <w:pBdr>
+          <w:top w:val="single" w:sz="2" w:space="0" w:color="D9D9E3"/>
+          <w:left w:val="single" w:sz="2" w:space="5" w:color="D9D9E3"/>
+          <w:bottom w:val="single" w:sz="2" w:space="0" w:color="D9D9E3"/>
+          <w:right w:val="single" w:sz="2" w:space="0" w:color="D9D9E3"/>
+        </w:pBdr>
+        <w:shd w:val="clear" w:color="auto" w:fill="F7F7F8"/>
+        <w:spacing w:after="0" w:line="240" w:lineRule="auto"/>
+        <w:ind w:left="0"/>
+        <w:rPr>
+          <w:rFonts w:ascii="Segoe UI" w:eastAsia="Times New Roman" w:hAnsi="Segoe UI" w:cs="Segoe UI"/>
+          <w:color w:val="374151"/>
+          <w:sz w:val="24"/>
+          <w:szCs w:val="24"/>
+        </w:rPr>
+      </w:pPr>
+      <w:r>
+        <w:rPr>
+          <w:rFonts w:ascii="Segoe UI" w:eastAsia="Times New Roman" w:hAnsi="Segoe UI" w:cs="Segoe UI"/>
+          <w:b/>
+          <w:bCs/>
+          <w:color w:val="374151"/>
+          <w:sz w:val="24"/>
+          <w:szCs w:val="24"/>
+          <w:bdr w:val="single" w:sz="2" w:space="0" w:color="D9D9E3" w:frame="1"/>
+        </w:rPr>
+        <w:t>Image Cleanup</w:t>
+      </w:r>
+      <w:r>
+        <w:rPr>
+          <w:rFonts w:ascii="Segoe UI" w:eastAsia="Times New Roman" w:hAnsi="Segoe UI" w:cs="Segoe UI"/>
+          <w:color w:val="374151"/>
+          <w:sz w:val="24"/>
+          <w:szCs w:val="24"/>
+        </w:rPr>
+        <w:t>:</w:t>
+      </w:r>
+    </w:p>
+    <w:p>
+      <w:pPr>
+        <w:numPr>
+          <w:ilvl w:val="1"/>
+          <w:numId w:val="17"/>
+        </w:numPr>
+        <w:pBdr>
+          <w:top w:val="single" w:sz="2" w:space="0" w:color="D9D9E3"/>
+          <w:left w:val="single" w:sz="2" w:space="5" w:color="D9D9E3"/>
+          <w:bottom w:val="single" w:sz="2" w:space="0" w:color="D9D9E3"/>
+          <w:right w:val="single" w:sz="2" w:space="0" w:color="D9D9E3"/>
+        </w:pBdr>
+        <w:shd w:val="clear" w:color="auto" w:fill="F7F7F8"/>
+        <w:spacing w:after="0" w:line="240" w:lineRule="auto"/>
+        <w:ind w:left="720"/>
+        <w:rPr>
+          <w:rFonts w:ascii="Segoe UI" w:eastAsia="Times New Roman" w:hAnsi="Segoe UI" w:cs="Segoe UI"/>
+          <w:color w:val="374151"/>
+          <w:sz w:val="24"/>
+          <w:szCs w:val="24"/>
+        </w:rPr>
+      </w:pPr>
+      <w:r>
+        <w:rPr>
+          <w:rFonts w:ascii="Segoe UI" w:eastAsia="Times New Roman" w:hAnsi="Segoe UI" w:cs="Segoe UI"/>
+          <w:color w:val="374151"/>
+          <w:sz w:val="24"/>
+          <w:szCs w:val="24"/>
+        </w:rPr>
+        <w:t xml:space="preserve">If the MongoDB POST request fails and </w:t>
+      </w:r>
+      <w:proofErr w:type="gramStart"/>
+      <w:r>
+        <w:rPr>
+          <w:rFonts w:ascii="Segoe UI" w:eastAsia="Times New Roman" w:hAnsi="Segoe UI" w:cs="Segoe UI"/>
+          <w:color w:val="374151"/>
+          <w:sz w:val="24"/>
+          <w:szCs w:val="24"/>
+        </w:rPr>
+        <w:t>you're</w:t>
+      </w:r>
+      <w:proofErr w:type="gramEnd"/>
+      <w:r>
+        <w:rPr>
+          <w:rFonts w:ascii="Segoe UI" w:eastAsia="Times New Roman" w:hAnsi="Segoe UI" w:cs="Segoe UI"/>
+          <w:color w:val="374151"/>
+          <w:sz w:val="24"/>
+          <w:szCs w:val="24"/>
+        </w:rPr>
+        <w:t xml:space="preserve"> deleting uploaded images from Sanity, inform the user that the images they selected have been discarded and they'll need to re-upload if they want to try again.</w:t>
+      </w:r>
+    </w:p>
+    <w:p>
+      <w:pPr>
+        <w:numPr>
+          <w:ilvl w:val="0"/>
+          <w:numId w:val="17"/>
+        </w:numPr>
+        <w:pBdr>
+          <w:top w:val="single" w:sz="2" w:space="0" w:color="D9D9E3"/>
+          <w:left w:val="single" w:sz="2" w:space="5" w:color="D9D9E3"/>
+          <w:bottom w:val="single" w:sz="2" w:space="0" w:color="D9D9E3"/>
+          <w:right w:val="single" w:sz="2" w:space="0" w:color="D9D9E3"/>
+        </w:pBdr>
+        <w:shd w:val="clear" w:color="auto" w:fill="F7F7F8"/>
+        <w:spacing w:after="0" w:line="240" w:lineRule="auto"/>
+        <w:ind w:left="0"/>
+        <w:rPr>
+          <w:rFonts w:ascii="Segoe UI" w:eastAsia="Times New Roman" w:hAnsi="Segoe UI" w:cs="Segoe UI"/>
+          <w:color w:val="374151"/>
+          <w:sz w:val="24"/>
+          <w:szCs w:val="24"/>
+        </w:rPr>
+      </w:pPr>
+      <w:r>
+        <w:rPr>
+          <w:rFonts w:ascii="Segoe UI" w:eastAsia="Times New Roman" w:hAnsi="Segoe UI" w:cs="Segoe UI"/>
+          <w:b/>
+          <w:bCs/>
+          <w:color w:val="374151"/>
+          <w:sz w:val="24"/>
+          <w:szCs w:val="24"/>
+          <w:bdr w:val="single" w:sz="2" w:space="0" w:color="D9D9E3" w:frame="1"/>
+        </w:rPr>
+        <w:t>Multiple Image Uploads</w:t>
+      </w:r>
+      <w:r>
+        <w:rPr>
+          <w:rFonts w:ascii="Segoe UI" w:eastAsia="Times New Roman" w:hAnsi="Segoe UI" w:cs="Segoe UI"/>
+          <w:color w:val="374151"/>
+          <w:sz w:val="24"/>
+          <w:szCs w:val="24"/>
+        </w:rPr>
+        <w:t>:</w:t>
+      </w:r>
+    </w:p>
+    <w:p>
+      <w:pPr>
+        <w:numPr>
+          <w:ilvl w:val="1"/>
+          <w:numId w:val="17"/>
+        </w:numPr>
+        <w:pBdr>
+          <w:top w:val="single" w:sz="2" w:space="0" w:color="D9D9E3"/>
+          <w:left w:val="single" w:sz="2" w:space="5" w:color="D9D9E3"/>
+          <w:bottom w:val="single" w:sz="2" w:space="0" w:color="D9D9E3"/>
+          <w:right w:val="single" w:sz="2" w:space="0" w:color="D9D9E3"/>
+        </w:pBdr>
+        <w:shd w:val="clear" w:color="auto" w:fill="F7F7F8"/>
+        <w:spacing w:after="0" w:line="240" w:lineRule="auto"/>
+        <w:ind w:left="720"/>
+        <w:rPr>
+          <w:rFonts w:ascii="Segoe UI" w:eastAsia="Times New Roman" w:hAnsi="Segoe UI" w:cs="Segoe UI"/>
+          <w:color w:val="374151"/>
+          <w:sz w:val="24"/>
+          <w:szCs w:val="24"/>
+        </w:rPr>
+      </w:pPr>
+      <w:r>
+        <w:rPr>
+          <w:rFonts w:ascii="Segoe UI" w:eastAsia="Times New Roman" w:hAnsi="Segoe UI" w:cs="Segoe UI"/>
+          <w:color w:val="374151"/>
+          <w:sz w:val="24"/>
+          <w:szCs w:val="24"/>
+        </w:rPr>
+        <w:t xml:space="preserve">The way images </w:t>
+      </w:r>
+      <w:proofErr w:type="gramStart"/>
+      <w:r>
+        <w:rPr>
+          <w:rFonts w:ascii="Segoe UI" w:eastAsia="Times New Roman" w:hAnsi="Segoe UI" w:cs="Segoe UI"/>
+          <w:color w:val="374151"/>
+          <w:sz w:val="24"/>
+          <w:szCs w:val="24"/>
+        </w:rPr>
+        <w:t>are being uploaded</w:t>
+      </w:r>
+      <w:proofErr w:type="gramEnd"/>
+      <w:r>
+        <w:rPr>
+          <w:rFonts w:ascii="Segoe UI" w:eastAsia="Times New Roman" w:hAnsi="Segoe UI" w:cs="Segoe UI"/>
+          <w:color w:val="374151"/>
+          <w:sz w:val="24"/>
+          <w:szCs w:val="24"/>
+        </w:rPr>
+        <w:t xml:space="preserve"> in a loop can lead to some images being uploaded successfully while others might fail. Consider a more atomic approach, where if one image fails, none of the images </w:t>
+      </w:r>
+      <w:proofErr w:type="gramStart"/>
+      <w:r>
+        <w:rPr>
+          <w:rFonts w:ascii="Segoe UI" w:eastAsia="Times New Roman" w:hAnsi="Segoe UI" w:cs="Segoe UI"/>
+          <w:color w:val="374151"/>
+          <w:sz w:val="24"/>
+          <w:szCs w:val="24"/>
+        </w:rPr>
+        <w:t>get</w:t>
+      </w:r>
+      <w:proofErr w:type="gramEnd"/>
+      <w:r>
+        <w:rPr>
+          <w:rFonts w:ascii="Segoe UI" w:eastAsia="Times New Roman" w:hAnsi="Segoe UI" w:cs="Segoe UI"/>
+          <w:color w:val="374151"/>
+          <w:sz w:val="24"/>
+          <w:szCs w:val="24"/>
+        </w:rPr>
+        <w:t xml:space="preserve"> uploaded. Alternatively, inform the user which specific images failed so they can retry those.</w:t>
+      </w:r>
+    </w:p>
+    <w:p>
+      <w:pPr>
+        <w:numPr>
+          <w:ilvl w:val="0"/>
+          <w:numId w:val="17"/>
+        </w:numPr>
+        <w:pBdr>
+          <w:top w:val="single" w:sz="2" w:space="0" w:color="D9D9E3"/>
+          <w:left w:val="single" w:sz="2" w:space="5" w:color="D9D9E3"/>
+          <w:bottom w:val="single" w:sz="2" w:space="0" w:color="D9D9E3"/>
+          <w:right w:val="single" w:sz="2" w:space="0" w:color="D9D9E3"/>
+        </w:pBdr>
+        <w:shd w:val="clear" w:color="auto" w:fill="F7F7F8"/>
+        <w:spacing w:after="0" w:line="240" w:lineRule="auto"/>
+        <w:ind w:left="0"/>
+        <w:rPr>
+          <w:rFonts w:ascii="Segoe UI" w:eastAsia="Times New Roman" w:hAnsi="Segoe UI" w:cs="Segoe UI"/>
+          <w:color w:val="374151"/>
+          <w:sz w:val="24"/>
+          <w:szCs w:val="24"/>
+        </w:rPr>
+      </w:pPr>
+      <w:r>
+        <w:rPr>
+          <w:rFonts w:ascii="Segoe UI" w:eastAsia="Times New Roman" w:hAnsi="Segoe UI" w:cs="Segoe UI"/>
+          <w:b/>
+          <w:bCs/>
+          <w:color w:val="374151"/>
+          <w:sz w:val="24"/>
+          <w:szCs w:val="24"/>
+          <w:bdr w:val="single" w:sz="2" w:space="0" w:color="D9D9E3" w:frame="1"/>
+        </w:rPr>
+        <w:t>Spinner/Loader</w:t>
+      </w:r>
+      <w:r>
+        <w:rPr>
+          <w:rFonts w:ascii="Segoe UI" w:eastAsia="Times New Roman" w:hAnsi="Segoe UI" w:cs="Segoe UI"/>
+          <w:color w:val="374151"/>
+          <w:sz w:val="24"/>
+          <w:szCs w:val="24"/>
+        </w:rPr>
+        <w:t>:</w:t>
+      </w:r>
+    </w:p>
+    <w:p>
+      <w:pPr>
+        <w:numPr>
+          <w:ilvl w:val="1"/>
+          <w:numId w:val="17"/>
+        </w:numPr>
+        <w:pBdr>
+          <w:top w:val="single" w:sz="2" w:space="0" w:color="D9D9E3"/>
+          <w:left w:val="single" w:sz="2" w:space="5" w:color="D9D9E3"/>
+          <w:bottom w:val="single" w:sz="2" w:space="0" w:color="D9D9E3"/>
+          <w:right w:val="single" w:sz="2" w:space="0" w:color="D9D9E3"/>
+        </w:pBdr>
+        <w:shd w:val="clear" w:color="auto" w:fill="F7F7F8"/>
+        <w:spacing w:after="0" w:line="240" w:lineRule="auto"/>
+        <w:ind w:left="720"/>
+        <w:rPr>
+          <w:rFonts w:ascii="Segoe UI" w:eastAsia="Times New Roman" w:hAnsi="Segoe UI" w:cs="Segoe UI"/>
+          <w:color w:val="374151"/>
+          <w:sz w:val="24"/>
+          <w:szCs w:val="24"/>
+        </w:rPr>
+      </w:pPr>
+      <w:proofErr w:type="gramStart"/>
+      <w:r>
+        <w:rPr>
+          <w:rFonts w:ascii="Segoe UI" w:eastAsia="Times New Roman" w:hAnsi="Segoe UI" w:cs="Segoe UI"/>
+          <w:color w:val="374151"/>
+          <w:sz w:val="24"/>
+          <w:szCs w:val="24"/>
+        </w:rPr>
+        <w:t>It's</w:t>
+      </w:r>
+      <w:proofErr w:type="gramEnd"/>
+      <w:r>
+        <w:rPr>
+          <w:rFonts w:ascii="Segoe UI" w:eastAsia="Times New Roman" w:hAnsi="Segoe UI" w:cs="Segoe UI"/>
+          <w:color w:val="374151"/>
+          <w:sz w:val="24"/>
+          <w:szCs w:val="24"/>
+        </w:rPr>
+        <w:t xml:space="preserve"> a good practice to give feedback to the user when an </w:t>
+      </w:r>
+      <w:proofErr w:type="spellStart"/>
+      <w:r>
+        <w:rPr>
+          <w:rFonts w:ascii="Segoe UI" w:eastAsia="Times New Roman" w:hAnsi="Segoe UI" w:cs="Segoe UI"/>
+          <w:color w:val="374151"/>
+          <w:sz w:val="24"/>
+          <w:szCs w:val="24"/>
+        </w:rPr>
+        <w:t>async</w:t>
+      </w:r>
+      <w:proofErr w:type="spellEnd"/>
+      <w:r>
+        <w:rPr>
+          <w:rFonts w:ascii="Segoe UI" w:eastAsia="Times New Roman" w:hAnsi="Segoe UI" w:cs="Segoe UI"/>
+          <w:color w:val="374151"/>
+          <w:sz w:val="24"/>
+          <w:szCs w:val="24"/>
+        </w:rPr>
+        <w:t xml:space="preserve"> operation is ongoing. </w:t>
+      </w:r>
+      <w:proofErr w:type="gramStart"/>
+      <w:r>
+        <w:rPr>
+          <w:rFonts w:ascii="Segoe UI" w:eastAsia="Times New Roman" w:hAnsi="Segoe UI" w:cs="Segoe UI"/>
+          <w:color w:val="374151"/>
+          <w:sz w:val="24"/>
+          <w:szCs w:val="24"/>
+        </w:rPr>
+        <w:t>You're</w:t>
+      </w:r>
+      <w:proofErr w:type="gramEnd"/>
+      <w:r>
+        <w:rPr>
+          <w:rFonts w:ascii="Segoe UI" w:eastAsia="Times New Roman" w:hAnsi="Segoe UI" w:cs="Segoe UI"/>
+          <w:color w:val="374151"/>
+          <w:sz w:val="24"/>
+          <w:szCs w:val="24"/>
+        </w:rPr>
+        <w:t xml:space="preserve"> doing this with the </w:t>
+      </w:r>
+      <w:proofErr w:type="spellStart"/>
+      <w:r>
+        <w:rPr>
+          <w:rFonts w:ascii="Courier New" w:eastAsia="Times New Roman" w:hAnsi="Courier New" w:cs="Courier New"/>
+          <w:b/>
+          <w:bCs/>
+          <w:color w:val="374151"/>
+          <w:sz w:val="21"/>
+          <w:szCs w:val="21"/>
+          <w:bdr w:val="single" w:sz="2" w:space="0" w:color="D9D9E3" w:frame="1"/>
+        </w:rPr>
+        <w:t>isLoading</w:t>
+      </w:r>
+      <w:proofErr w:type="spellEnd"/>
+      <w:r>
+        <w:rPr>
+          <w:rFonts w:ascii="Segoe UI" w:eastAsia="Times New Roman" w:hAnsi="Segoe UI" w:cs="Segoe UI"/>
+          <w:color w:val="374151"/>
+          <w:sz w:val="24"/>
+          <w:szCs w:val="24"/>
+        </w:rPr>
+        <w:t xml:space="preserve"> state. Ensure the spinner or loader is clearly visible to indicate activity.</w:t>
+      </w:r>
+    </w:p>
+    <w:p>
+      <w:pPr>
+        <w:numPr>
+          <w:ilvl w:val="0"/>
+          <w:numId w:val="17"/>
+        </w:numPr>
+        <w:pBdr>
+          <w:top w:val="single" w:sz="2" w:space="0" w:color="D9D9E3"/>
+          <w:left w:val="single" w:sz="2" w:space="5" w:color="D9D9E3"/>
+          <w:bottom w:val="single" w:sz="2" w:space="0" w:color="D9D9E3"/>
+          <w:right w:val="single" w:sz="2" w:space="0" w:color="D9D9E3"/>
+        </w:pBdr>
+        <w:shd w:val="clear" w:color="auto" w:fill="F7F7F8"/>
+        <w:spacing w:after="0" w:line="240" w:lineRule="auto"/>
+        <w:ind w:left="0"/>
+        <w:rPr>
+          <w:rFonts w:ascii="Segoe UI" w:eastAsia="Times New Roman" w:hAnsi="Segoe UI" w:cs="Segoe UI"/>
+          <w:color w:val="374151"/>
+          <w:sz w:val="24"/>
+          <w:szCs w:val="24"/>
+        </w:rPr>
+      </w:pPr>
+      <w:r>
+        <w:rPr>
+          <w:rFonts w:ascii="Segoe UI" w:eastAsia="Times New Roman" w:hAnsi="Segoe UI" w:cs="Segoe UI"/>
+          <w:b/>
+          <w:bCs/>
+          <w:color w:val="374151"/>
+          <w:sz w:val="24"/>
+          <w:szCs w:val="24"/>
+          <w:bdr w:val="single" w:sz="2" w:space="0" w:color="D9D9E3" w:frame="1"/>
+        </w:rPr>
+        <w:t>Reactivity</w:t>
+      </w:r>
+      <w:r>
+        <w:rPr>
+          <w:rFonts w:ascii="Segoe UI" w:eastAsia="Times New Roman" w:hAnsi="Segoe UI" w:cs="Segoe UI"/>
+          <w:color w:val="374151"/>
+          <w:sz w:val="24"/>
+          <w:szCs w:val="24"/>
+        </w:rPr>
+        <w:t>:</w:t>
+      </w:r>
+    </w:p>
+    <w:p>
+      <w:pPr>
+        <w:numPr>
+          <w:ilvl w:val="1"/>
+          <w:numId w:val="17"/>
+        </w:numPr>
+        <w:pBdr>
+          <w:top w:val="single" w:sz="2" w:space="0" w:color="D9D9E3"/>
+          <w:left w:val="single" w:sz="2" w:space="5" w:color="D9D9E3"/>
+          <w:bottom w:val="single" w:sz="2" w:space="0" w:color="D9D9E3"/>
+          <w:right w:val="single" w:sz="2" w:space="0" w:color="D9D9E3"/>
+        </w:pBdr>
+        <w:shd w:val="clear" w:color="auto" w:fill="F7F7F8"/>
+        <w:spacing w:after="0" w:line="240" w:lineRule="auto"/>
+        <w:ind w:left="720"/>
+        <w:rPr>
+          <w:rFonts w:ascii="Segoe UI" w:eastAsia="Times New Roman" w:hAnsi="Segoe UI" w:cs="Segoe UI"/>
+          <w:color w:val="374151"/>
+          <w:sz w:val="24"/>
+          <w:szCs w:val="24"/>
+        </w:rPr>
+      </w:pPr>
+      <w:r>
+        <w:rPr>
+          <w:rFonts w:ascii="Segoe UI" w:eastAsia="Times New Roman" w:hAnsi="Segoe UI" w:cs="Segoe UI"/>
+          <w:color w:val="374151"/>
+          <w:sz w:val="24"/>
+          <w:szCs w:val="24"/>
+        </w:rPr>
+        <w:t xml:space="preserve">You have a console log in the </w:t>
+      </w:r>
+      <w:proofErr w:type="spellStart"/>
+      <w:r>
+        <w:rPr>
+          <w:rFonts w:ascii="Courier New" w:eastAsia="Times New Roman" w:hAnsi="Courier New" w:cs="Courier New"/>
+          <w:b/>
+          <w:bCs/>
+          <w:color w:val="374151"/>
+          <w:sz w:val="21"/>
+          <w:szCs w:val="21"/>
+          <w:bdr w:val="single" w:sz="2" w:space="0" w:color="D9D9E3" w:frame="1"/>
+        </w:rPr>
+        <w:t>useEffect</w:t>
+      </w:r>
+      <w:proofErr w:type="spellEnd"/>
+      <w:r>
+        <w:rPr>
+          <w:rFonts w:ascii="Segoe UI" w:eastAsia="Times New Roman" w:hAnsi="Segoe UI" w:cs="Segoe UI"/>
+          <w:color w:val="374151"/>
+          <w:sz w:val="24"/>
+          <w:szCs w:val="24"/>
+        </w:rPr>
+        <w:t xml:space="preserve"> to print the </w:t>
+      </w:r>
+      <w:proofErr w:type="spellStart"/>
+      <w:r>
+        <w:rPr>
+          <w:rFonts w:ascii="Courier New" w:eastAsia="Times New Roman" w:hAnsi="Courier New" w:cs="Courier New"/>
+          <w:b/>
+          <w:bCs/>
+          <w:color w:val="374151"/>
+          <w:sz w:val="21"/>
+          <w:szCs w:val="21"/>
+          <w:bdr w:val="single" w:sz="2" w:space="0" w:color="D9D9E3" w:frame="1"/>
+        </w:rPr>
+        <w:t>userEmail</w:t>
+      </w:r>
+      <w:proofErr w:type="spellEnd"/>
+      <w:r>
+        <w:rPr>
+          <w:rFonts w:ascii="Segoe UI" w:eastAsia="Times New Roman" w:hAnsi="Segoe UI" w:cs="Segoe UI"/>
+          <w:color w:val="374151"/>
+          <w:sz w:val="24"/>
+          <w:szCs w:val="24"/>
+        </w:rPr>
+        <w:t xml:space="preserve">. </w:t>
+      </w:r>
+      <w:proofErr w:type="gramStart"/>
+      <w:r>
+        <w:rPr>
+          <w:rFonts w:ascii="Segoe UI" w:eastAsia="Times New Roman" w:hAnsi="Segoe UI" w:cs="Segoe UI"/>
+          <w:color w:val="374151"/>
+          <w:sz w:val="24"/>
+          <w:szCs w:val="24"/>
+        </w:rPr>
+        <w:t>But</w:t>
+      </w:r>
+      <w:proofErr w:type="gramEnd"/>
+      <w:r>
+        <w:rPr>
+          <w:rFonts w:ascii="Segoe UI" w:eastAsia="Times New Roman" w:hAnsi="Segoe UI" w:cs="Segoe UI"/>
+          <w:color w:val="374151"/>
+          <w:sz w:val="24"/>
+          <w:szCs w:val="24"/>
+        </w:rPr>
+        <w:t xml:space="preserve"> since </w:t>
+      </w:r>
+      <w:proofErr w:type="spellStart"/>
+      <w:r>
+        <w:rPr>
+          <w:rFonts w:ascii="Courier New" w:eastAsia="Times New Roman" w:hAnsi="Courier New" w:cs="Courier New"/>
+          <w:b/>
+          <w:bCs/>
+          <w:color w:val="374151"/>
+          <w:sz w:val="21"/>
+          <w:szCs w:val="21"/>
+          <w:bdr w:val="single" w:sz="2" w:space="0" w:color="D9D9E3" w:frame="1"/>
+        </w:rPr>
+        <w:t>useEffect</w:t>
+      </w:r>
+      <w:proofErr w:type="spellEnd"/>
+      <w:r>
+        <w:rPr>
+          <w:rFonts w:ascii="Segoe UI" w:eastAsia="Times New Roman" w:hAnsi="Segoe UI" w:cs="Segoe UI"/>
+          <w:color w:val="374151"/>
+          <w:sz w:val="24"/>
+          <w:szCs w:val="24"/>
+        </w:rPr>
+        <w:t xml:space="preserve"> doesn't have a dependency on </w:t>
+      </w:r>
+      <w:proofErr w:type="spellStart"/>
+      <w:r>
+        <w:rPr>
+          <w:rFonts w:ascii="Courier New" w:eastAsia="Times New Roman" w:hAnsi="Courier New" w:cs="Courier New"/>
+          <w:b/>
+          <w:bCs/>
+          <w:color w:val="374151"/>
+          <w:sz w:val="21"/>
+          <w:szCs w:val="21"/>
+          <w:bdr w:val="single" w:sz="2" w:space="0" w:color="D9D9E3" w:frame="1"/>
+        </w:rPr>
+        <w:t>userEmail</w:t>
+      </w:r>
+      <w:proofErr w:type="spellEnd"/>
+      <w:r>
+        <w:rPr>
+          <w:rFonts w:ascii="Segoe UI" w:eastAsia="Times New Roman" w:hAnsi="Segoe UI" w:cs="Segoe UI"/>
+          <w:color w:val="374151"/>
+          <w:sz w:val="24"/>
+          <w:szCs w:val="24"/>
+        </w:rPr>
+        <w:t xml:space="preserve">, it won't re-run when </w:t>
+      </w:r>
+      <w:proofErr w:type="spellStart"/>
+      <w:r>
+        <w:rPr>
+          <w:rFonts w:ascii="Courier New" w:eastAsia="Times New Roman" w:hAnsi="Courier New" w:cs="Courier New"/>
+          <w:b/>
+          <w:bCs/>
+          <w:color w:val="374151"/>
+          <w:sz w:val="21"/>
+          <w:szCs w:val="21"/>
+          <w:bdr w:val="single" w:sz="2" w:space="0" w:color="D9D9E3" w:frame="1"/>
+        </w:rPr>
+        <w:t>userEmail</w:t>
+      </w:r>
+      <w:proofErr w:type="spellEnd"/>
+      <w:r>
+        <w:rPr>
+          <w:rFonts w:ascii="Segoe UI" w:eastAsia="Times New Roman" w:hAnsi="Segoe UI" w:cs="Segoe UI"/>
+          <w:color w:val="374151"/>
+          <w:sz w:val="24"/>
+          <w:szCs w:val="24"/>
+        </w:rPr>
+        <w:t xml:space="preserve"> changes. It will only run on the initial component render. If </w:t>
+      </w:r>
+      <w:proofErr w:type="gramStart"/>
+      <w:r>
+        <w:rPr>
+          <w:rFonts w:ascii="Segoe UI" w:eastAsia="Times New Roman" w:hAnsi="Segoe UI" w:cs="Segoe UI"/>
+          <w:color w:val="374151"/>
+          <w:sz w:val="24"/>
+          <w:szCs w:val="24"/>
+        </w:rPr>
+        <w:t>you're</w:t>
+      </w:r>
+      <w:proofErr w:type="gramEnd"/>
+      <w:r>
+        <w:rPr>
+          <w:rFonts w:ascii="Segoe UI" w:eastAsia="Times New Roman" w:hAnsi="Segoe UI" w:cs="Segoe UI"/>
+          <w:color w:val="374151"/>
+          <w:sz w:val="24"/>
+          <w:szCs w:val="24"/>
+        </w:rPr>
+        <w:t xml:space="preserve"> trying to track changes or effects of </w:t>
+      </w:r>
+      <w:proofErr w:type="spellStart"/>
+      <w:r>
+        <w:rPr>
+          <w:rFonts w:ascii="Courier New" w:eastAsia="Times New Roman" w:hAnsi="Courier New" w:cs="Courier New"/>
+          <w:b/>
+          <w:bCs/>
+          <w:color w:val="374151"/>
+          <w:sz w:val="21"/>
+          <w:szCs w:val="21"/>
+          <w:bdr w:val="single" w:sz="2" w:space="0" w:color="D9D9E3" w:frame="1"/>
+        </w:rPr>
+        <w:t>userEmail</w:t>
+      </w:r>
+      <w:proofErr w:type="spellEnd"/>
+      <w:r>
+        <w:rPr>
+          <w:rFonts w:ascii="Segoe UI" w:eastAsia="Times New Roman" w:hAnsi="Segoe UI" w:cs="Segoe UI"/>
+          <w:color w:val="374151"/>
+          <w:sz w:val="24"/>
+          <w:szCs w:val="24"/>
+        </w:rPr>
+        <w:t xml:space="preserve">, you might need to add it to the dependency array of the </w:t>
+      </w:r>
+      <w:proofErr w:type="spellStart"/>
+      <w:r>
+        <w:rPr>
+          <w:rFonts w:ascii="Courier New" w:eastAsia="Times New Roman" w:hAnsi="Courier New" w:cs="Courier New"/>
+          <w:b/>
+          <w:bCs/>
+          <w:color w:val="374151"/>
+          <w:sz w:val="21"/>
+          <w:szCs w:val="21"/>
+          <w:bdr w:val="single" w:sz="2" w:space="0" w:color="D9D9E3" w:frame="1"/>
+        </w:rPr>
+        <w:t>useEffect</w:t>
+      </w:r>
+      <w:proofErr w:type="spellEnd"/>
+      <w:r>
+        <w:rPr>
+          <w:rFonts w:ascii="Segoe UI" w:eastAsia="Times New Roman" w:hAnsi="Segoe UI" w:cs="Segoe UI"/>
+          <w:color w:val="374151"/>
+          <w:sz w:val="24"/>
+          <w:szCs w:val="24"/>
+        </w:rPr>
+        <w:t>.</w:t>
+      </w:r>
+    </w:p>
+    <w:p>
+      <w:pPr>
+        <w:numPr>
+          <w:ilvl w:val="0"/>
+          <w:numId w:val="17"/>
+        </w:numPr>
+        <w:pBdr>
+          <w:top w:val="single" w:sz="2" w:space="0" w:color="D9D9E3"/>
+          <w:left w:val="single" w:sz="2" w:space="5" w:color="D9D9E3"/>
+          <w:bottom w:val="single" w:sz="2" w:space="0" w:color="D9D9E3"/>
+          <w:right w:val="single" w:sz="2" w:space="0" w:color="D9D9E3"/>
+        </w:pBdr>
+        <w:shd w:val="clear" w:color="auto" w:fill="F7F7F8"/>
+        <w:spacing w:after="0" w:line="240" w:lineRule="auto"/>
+        <w:ind w:left="0"/>
+        <w:rPr>
+          <w:rFonts w:ascii="Segoe UI" w:eastAsia="Times New Roman" w:hAnsi="Segoe UI" w:cs="Segoe UI"/>
+          <w:color w:val="374151"/>
+          <w:sz w:val="24"/>
+          <w:szCs w:val="24"/>
+        </w:rPr>
+      </w:pPr>
+      <w:r>
+        <w:rPr>
+          <w:rFonts w:ascii="Segoe UI" w:eastAsia="Times New Roman" w:hAnsi="Segoe UI" w:cs="Segoe UI"/>
+          <w:b/>
+          <w:bCs/>
+          <w:color w:val="374151"/>
+          <w:sz w:val="24"/>
+          <w:szCs w:val="24"/>
+          <w:bdr w:val="single" w:sz="2" w:space="0" w:color="D9D9E3" w:frame="1"/>
+        </w:rPr>
+        <w:t>Code Comments</w:t>
+      </w:r>
+      <w:r>
+        <w:rPr>
+          <w:rFonts w:ascii="Segoe UI" w:eastAsia="Times New Roman" w:hAnsi="Segoe UI" w:cs="Segoe UI"/>
+          <w:color w:val="374151"/>
+          <w:sz w:val="24"/>
+          <w:szCs w:val="24"/>
+        </w:rPr>
+        <w:t>:</w:t>
+      </w:r>
+    </w:p>
+    <w:p>
+      <w:pPr>
+        <w:numPr>
+          <w:ilvl w:val="0"/>
+          <w:numId w:val="18"/>
+        </w:numPr>
+        <w:pBdr>
+          <w:top w:val="single" w:sz="2" w:space="0" w:color="D9D9E3"/>
+          <w:left w:val="single" w:sz="2" w:space="5" w:color="D9D9E3"/>
+          <w:bottom w:val="single" w:sz="2" w:space="0" w:color="D9D9E3"/>
+          <w:right w:val="single" w:sz="2" w:space="0" w:color="D9D9E3"/>
+        </w:pBdr>
+        <w:shd w:val="clear" w:color="auto" w:fill="F7F7F8"/>
+        <w:spacing w:after="0" w:line="240" w:lineRule="auto"/>
+        <w:ind w:left="0"/>
+        <w:rPr>
+          <w:rFonts w:ascii="Segoe UI" w:eastAsia="Times New Roman" w:hAnsi="Segoe UI" w:cs="Segoe UI"/>
+          <w:color w:val="374151"/>
+          <w:sz w:val="24"/>
+          <w:szCs w:val="24"/>
+        </w:rPr>
+      </w:pPr>
+      <w:r>
+        <w:rPr>
+          <w:rFonts w:ascii="Segoe UI" w:eastAsia="Times New Roman" w:hAnsi="Segoe UI" w:cs="Segoe UI"/>
+          <w:color w:val="374151"/>
+          <w:sz w:val="24"/>
+          <w:szCs w:val="24"/>
+        </w:rPr>
+        <w:t>As your code grows, it will be beneficial to add more inline comments to describe the purpose and function of major blocks of code. This aids in readability and future maintenance.</w:t>
+      </w:r>
+    </w:p>
+    <w:p/>
+    <w:p>
+      <w:r>
+        <w:rPr>
+          <w:rStyle w:val="Strong"/>
+          <w:rFonts w:ascii="Segoe UI" w:hAnsi="Segoe UI" w:cs="Segoe UI"/>
+          <w:bdr w:val="single" w:sz="2" w:space="0" w:color="D9D9E3" w:frame="1"/>
+          <w:shd w:val="clear" w:color="auto" w:fill="F7F7F8"/>
+        </w:rPr>
+        <w:t>On-the-fly Transformations</w:t>
+      </w:r>
+      <w:r>
+        <w:rPr>
+          <w:rFonts w:ascii="Segoe UI" w:hAnsi="Segoe UI" w:cs="Segoe UI"/>
+          <w:color w:val="374151"/>
+          <w:shd w:val="clear" w:color="auto" w:fill="F7F7F8"/>
+        </w:rPr>
+        <w:t xml:space="preserve">: Sanity's image pipeline allows you to fetch transformed images </w:t>
+      </w:r>
+      <w:proofErr w:type="gramStart"/>
+      <w:r>
+        <w:rPr>
+          <w:rFonts w:ascii="Segoe UI" w:hAnsi="Segoe UI" w:cs="Segoe UI"/>
+          <w:color w:val="374151"/>
+          <w:shd w:val="clear" w:color="auto" w:fill="F7F7F8"/>
+        </w:rPr>
+        <w:t>on-the-fly</w:t>
+      </w:r>
+      <w:proofErr w:type="gramEnd"/>
+      <w:r>
+        <w:rPr>
+          <w:rFonts w:ascii="Segoe UI" w:hAnsi="Segoe UI" w:cs="Segoe UI"/>
+          <w:color w:val="374151"/>
+          <w:shd w:val="clear" w:color="auto" w:fill="F7F7F8"/>
+        </w:rPr>
+        <w:t xml:space="preserve">. That means you can request a specific size, crop, format, etc., when </w:t>
+      </w:r>
+      <w:proofErr w:type="gramStart"/>
+      <w:r>
+        <w:rPr>
+          <w:rFonts w:ascii="Segoe UI" w:hAnsi="Segoe UI" w:cs="Segoe UI"/>
+          <w:color w:val="374151"/>
+          <w:shd w:val="clear" w:color="auto" w:fill="F7F7F8"/>
+        </w:rPr>
+        <w:t>you're</w:t>
+      </w:r>
+      <w:proofErr w:type="gramEnd"/>
+      <w:r>
+        <w:rPr>
+          <w:rFonts w:ascii="Segoe UI" w:hAnsi="Segoe UI" w:cs="Segoe UI"/>
+          <w:color w:val="374151"/>
+          <w:shd w:val="clear" w:color="auto" w:fill="F7F7F8"/>
+        </w:rPr>
+        <w:t xml:space="preserve"> fetching the image URL. You </w:t>
+      </w:r>
+      <w:proofErr w:type="gramStart"/>
+      <w:r>
+        <w:rPr>
+          <w:rFonts w:ascii="Segoe UI" w:hAnsi="Segoe UI" w:cs="Segoe UI"/>
+          <w:color w:val="374151"/>
+          <w:shd w:val="clear" w:color="auto" w:fill="F7F7F8"/>
+        </w:rPr>
+        <w:t>don't</w:t>
+      </w:r>
+      <w:proofErr w:type="gramEnd"/>
+      <w:r>
+        <w:rPr>
+          <w:rFonts w:ascii="Segoe UI" w:hAnsi="Segoe UI" w:cs="Segoe UI"/>
+          <w:color w:val="374151"/>
+          <w:shd w:val="clear" w:color="auto" w:fill="F7F7F8"/>
+        </w:rPr>
+        <w:t xml:space="preserve"> need to store multiple versions of the same image; you can get what you need when you need it. For instance, using the Sanity image URL builder, you can request an image to </w:t>
+      </w:r>
+      <w:proofErr w:type="gramStart"/>
+      <w:r>
+        <w:rPr>
+          <w:rFonts w:ascii="Segoe UI" w:hAnsi="Segoe UI" w:cs="Segoe UI"/>
+          <w:color w:val="374151"/>
+          <w:shd w:val="clear" w:color="auto" w:fill="F7F7F8"/>
+        </w:rPr>
+        <w:t>be delivered</w:t>
+      </w:r>
+      <w:proofErr w:type="gramEnd"/>
+      <w:r>
+        <w:rPr>
+          <w:rFonts w:ascii="Segoe UI" w:hAnsi="Segoe UI" w:cs="Segoe UI"/>
+          <w:color w:val="374151"/>
+          <w:shd w:val="clear" w:color="auto" w:fill="F7F7F8"/>
+        </w:rPr>
+        <w:t xml:space="preserve"> in </w:t>
+      </w:r>
+      <w:proofErr w:type="spellStart"/>
+      <w:r>
+        <w:rPr>
+          <w:rFonts w:ascii="Segoe UI" w:hAnsi="Segoe UI" w:cs="Segoe UI"/>
+          <w:color w:val="374151"/>
+          <w:shd w:val="clear" w:color="auto" w:fill="F7F7F8"/>
+        </w:rPr>
+        <w:t>WebP</w:t>
+      </w:r>
+      <w:proofErr w:type="spellEnd"/>
+      <w:r>
+        <w:rPr>
+          <w:rFonts w:ascii="Segoe UI" w:hAnsi="Segoe UI" w:cs="Segoe UI"/>
+          <w:color w:val="374151"/>
+          <w:shd w:val="clear" w:color="auto" w:fill="F7F7F8"/>
+        </w:rPr>
+        <w:t xml:space="preserve"> format and be resized to specific dimensions.</w:t>
+      </w:r>
+    </w:p>
+    <w:p>
+      <w:r>
+        <w:rPr>
+          <w:rStyle w:val="Strong"/>
+          <w:rFonts w:ascii="Segoe UI" w:hAnsi="Segoe UI" w:cs="Segoe UI"/>
+          <w:bdr w:val="single" w:sz="2" w:space="0" w:color="D9D9E3" w:frame="1"/>
+          <w:shd w:val="clear" w:color="auto" w:fill="F7F7F8"/>
+        </w:rPr>
+        <w:t>Lazy Loading</w:t>
+      </w:r>
+      <w:r>
+        <w:rPr>
+          <w:rFonts w:ascii="Segoe UI" w:hAnsi="Segoe UI" w:cs="Segoe UI"/>
+          <w:color w:val="374151"/>
+          <w:shd w:val="clear" w:color="auto" w:fill="F7F7F8"/>
+        </w:rPr>
+        <w:t xml:space="preserve">: Consider using lazy loading for images, especially for images that are "below the fold" (i.e., not visible in the initial viewport). This means images will only be loaded when </w:t>
+      </w:r>
+      <w:proofErr w:type="gramStart"/>
+      <w:r>
+        <w:rPr>
+          <w:rFonts w:ascii="Segoe UI" w:hAnsi="Segoe UI" w:cs="Segoe UI"/>
+          <w:color w:val="374151"/>
+          <w:shd w:val="clear" w:color="auto" w:fill="F7F7F8"/>
+        </w:rPr>
+        <w:t>they're</w:t>
+      </w:r>
+      <w:proofErr w:type="gramEnd"/>
+      <w:r>
+        <w:rPr>
+          <w:rFonts w:ascii="Segoe UI" w:hAnsi="Segoe UI" w:cs="Segoe UI"/>
+          <w:color w:val="374151"/>
+          <w:shd w:val="clear" w:color="auto" w:fill="F7F7F8"/>
+        </w:rPr>
+        <w:t xml:space="preserve"> about to be displayed on screen. In modern browsers, you can achieve this simply by adding the </w:t>
+      </w:r>
+      <w:r>
+        <w:rPr>
+          <w:rStyle w:val="HTMLCode"/>
+          <w:rFonts w:eastAsiaTheme="minorHAnsi"/>
+          <w:b/>
+          <w:bCs/>
+          <w:sz w:val="21"/>
+          <w:szCs w:val="21"/>
+          <w:bdr w:val="single" w:sz="2" w:space="0" w:color="D9D9E3" w:frame="1"/>
+          <w:shd w:val="clear" w:color="auto" w:fill="F7F7F8"/>
+        </w:rPr>
+        <w:t>loading="lazy"</w:t>
+      </w:r>
+      <w:r>
+        <w:rPr>
+          <w:rFonts w:ascii="Segoe UI" w:hAnsi="Segoe UI" w:cs="Segoe UI"/>
+          <w:color w:val="374151"/>
+          <w:shd w:val="clear" w:color="auto" w:fill="F7F7F8"/>
+        </w:rPr>
+        <w:t xml:space="preserve"> attribute to your </w:t>
+      </w:r>
+      <w:proofErr w:type="spellStart"/>
+      <w:r>
+        <w:rPr>
+          <w:rStyle w:val="HTMLCode"/>
+          <w:rFonts w:eastAsiaTheme="minorHAnsi"/>
+          <w:b/>
+          <w:bCs/>
+          <w:sz w:val="21"/>
+          <w:szCs w:val="21"/>
+          <w:bdr w:val="single" w:sz="2" w:space="0" w:color="D9D9E3" w:frame="1"/>
+          <w:shd w:val="clear" w:color="auto" w:fill="F7F7F8"/>
+        </w:rPr>
+        <w:t>img</w:t>
+      </w:r>
+      <w:proofErr w:type="spellEnd"/>
+      <w:r>
+        <w:rPr>
+          <w:rFonts w:ascii="Segoe UI" w:hAnsi="Segoe UI" w:cs="Segoe UI"/>
+          <w:color w:val="374151"/>
+          <w:shd w:val="clear" w:color="auto" w:fill="F7F7F8"/>
+        </w:rPr>
+        <w:t xml:space="preserve"> tags.</w:t>
+      </w:r>
+    </w:p>
+    <w:p/>
+    <w:p>
+      <w:bookmarkStart w:id="0" w:name="_GoBack"/>
+      <w:bookmarkEnd w:id="0"/>
     </w:p>
     <w:p/>
     <w:p/>
@@ -2811,13 +4202,6 @@
     <w:p/>
     <w:p/>
     <w:p/>
-    <w:p/>
-    <w:p/>
-    <w:p/>
-    <w:p/>
-    <w:p/>
-    <w:p/>
-    <w:p/>
     <w:p>
       <w:pPr>
         <w:pBdr>
@@ -2842,7 +4226,6 @@
           <w:sz w:val="24"/>
           <w:szCs w:val="24"/>
         </w:rPr>
-        <w:lastRenderedPageBreak/>
         <w:t xml:space="preserve">Yes, your approach is logical. By modularizing the project, you can focus on each segment more effectively, ensuring that each part is </w:t>
       </w:r>
       <w:proofErr w:type="gramStart"/>
@@ -3504,6 +4887,7 @@
           <w:szCs w:val="24"/>
           <w:bdr w:val="single" w:sz="2" w:space="0" w:color="D9D9E3" w:frame="1"/>
         </w:rPr>
+        <w:lastRenderedPageBreak/>
         <w:t>Product Management</w:t>
       </w:r>
       <w:r>
@@ -3984,7 +5368,6 @@
           <w:szCs w:val="24"/>
           <w:bdr w:val="single" w:sz="2" w:space="0" w:color="D9D9E3" w:frame="1"/>
         </w:rPr>
-        <w:lastRenderedPageBreak/>
         <w:t>Search</w:t>
       </w:r>
       <w:r>
@@ -4464,10 +5847,7 @@
         <w:t xml:space="preserve"> essential to remain flexible and adapt based on feedback and unforeseen challenges. Always prioritize user experience and security in every module.</w:t>
       </w:r>
     </w:p>
-    <w:p>
-      <w:bookmarkStart w:id="0" w:name="_GoBack"/>
-      <w:bookmarkEnd w:id="0"/>
-    </w:p>
+    <w:p/>
     <w:sectPr>
       <w:pgSz w:w="12240" w:h="15840"/>
       <w:pgMar w:top="1440" w:right="1440" w:bottom="1440" w:left="1440" w:header="720" w:footer="720" w:gutter="0"/>
@@ -5505,6 +6885,272 @@
     </w:lvl>
   </w:abstractNum>
   <w:abstractNum w:abstractNumId="8" w15:restartNumberingAfterBreak="0">
+    <w:nsid w:val="430E30BC"/>
+    <w:multiLevelType w:val="multilevel"/>
+    <w:tmpl w:val="C11CE94C"/>
+    <w:lvl w:ilvl="0">
+      <w:start w:val="1"/>
+      <w:numFmt w:val="bullet"/>
+      <w:lvlText w:val=""/>
+      <w:lvlJc w:val="left"/>
+      <w:pPr>
+        <w:tabs>
+          <w:tab w:val="num" w:pos="720"/>
+        </w:tabs>
+        <w:ind w:left="720" w:hanging="360"/>
+      </w:pPr>
+      <w:rPr>
+        <w:rFonts w:ascii="Symbol" w:hAnsi="Symbol" w:hint="default"/>
+        <w:sz w:val="20"/>
+      </w:rPr>
+    </w:lvl>
+    <w:lvl w:ilvl="1" w:tentative="1">
+      <w:start w:val="1"/>
+      <w:numFmt w:val="bullet"/>
+      <w:lvlText w:val=""/>
+      <w:lvlJc w:val="left"/>
+      <w:pPr>
+        <w:tabs>
+          <w:tab w:val="num" w:pos="1440"/>
+        </w:tabs>
+        <w:ind w:left="1440" w:hanging="360"/>
+      </w:pPr>
+      <w:rPr>
+        <w:rFonts w:ascii="Symbol" w:hAnsi="Symbol" w:hint="default"/>
+        <w:sz w:val="20"/>
+      </w:rPr>
+    </w:lvl>
+    <w:lvl w:ilvl="2" w:tentative="1">
+      <w:start w:val="1"/>
+      <w:numFmt w:val="bullet"/>
+      <w:lvlText w:val=""/>
+      <w:lvlJc w:val="left"/>
+      <w:pPr>
+        <w:tabs>
+          <w:tab w:val="num" w:pos="2160"/>
+        </w:tabs>
+        <w:ind w:left="2160" w:hanging="360"/>
+      </w:pPr>
+      <w:rPr>
+        <w:rFonts w:ascii="Symbol" w:hAnsi="Symbol" w:hint="default"/>
+        <w:sz w:val="20"/>
+      </w:rPr>
+    </w:lvl>
+    <w:lvl w:ilvl="3" w:tentative="1">
+      <w:start w:val="1"/>
+      <w:numFmt w:val="bullet"/>
+      <w:lvlText w:val=""/>
+      <w:lvlJc w:val="left"/>
+      <w:pPr>
+        <w:tabs>
+          <w:tab w:val="num" w:pos="2880"/>
+        </w:tabs>
+        <w:ind w:left="2880" w:hanging="360"/>
+      </w:pPr>
+      <w:rPr>
+        <w:rFonts w:ascii="Symbol" w:hAnsi="Symbol" w:hint="default"/>
+        <w:sz w:val="20"/>
+      </w:rPr>
+    </w:lvl>
+    <w:lvl w:ilvl="4" w:tentative="1">
+      <w:start w:val="1"/>
+      <w:numFmt w:val="bullet"/>
+      <w:lvlText w:val=""/>
+      <w:lvlJc w:val="left"/>
+      <w:pPr>
+        <w:tabs>
+          <w:tab w:val="num" w:pos="3600"/>
+        </w:tabs>
+        <w:ind w:left="3600" w:hanging="360"/>
+      </w:pPr>
+      <w:rPr>
+        <w:rFonts w:ascii="Symbol" w:hAnsi="Symbol" w:hint="default"/>
+        <w:sz w:val="20"/>
+      </w:rPr>
+    </w:lvl>
+    <w:lvl w:ilvl="5" w:tentative="1">
+      <w:start w:val="1"/>
+      <w:numFmt w:val="bullet"/>
+      <w:lvlText w:val=""/>
+      <w:lvlJc w:val="left"/>
+      <w:pPr>
+        <w:tabs>
+          <w:tab w:val="num" w:pos="4320"/>
+        </w:tabs>
+        <w:ind w:left="4320" w:hanging="360"/>
+      </w:pPr>
+      <w:rPr>
+        <w:rFonts w:ascii="Symbol" w:hAnsi="Symbol" w:hint="default"/>
+        <w:sz w:val="20"/>
+      </w:rPr>
+    </w:lvl>
+    <w:lvl w:ilvl="6" w:tentative="1">
+      <w:start w:val="1"/>
+      <w:numFmt w:val="bullet"/>
+      <w:lvlText w:val=""/>
+      <w:lvlJc w:val="left"/>
+      <w:pPr>
+        <w:tabs>
+          <w:tab w:val="num" w:pos="5040"/>
+        </w:tabs>
+        <w:ind w:left="5040" w:hanging="360"/>
+      </w:pPr>
+      <w:rPr>
+        <w:rFonts w:ascii="Symbol" w:hAnsi="Symbol" w:hint="default"/>
+        <w:sz w:val="20"/>
+      </w:rPr>
+    </w:lvl>
+    <w:lvl w:ilvl="7" w:tentative="1">
+      <w:start w:val="1"/>
+      <w:numFmt w:val="bullet"/>
+      <w:lvlText w:val=""/>
+      <w:lvlJc w:val="left"/>
+      <w:pPr>
+        <w:tabs>
+          <w:tab w:val="num" w:pos="5760"/>
+        </w:tabs>
+        <w:ind w:left="5760" w:hanging="360"/>
+      </w:pPr>
+      <w:rPr>
+        <w:rFonts w:ascii="Symbol" w:hAnsi="Symbol" w:hint="default"/>
+        <w:sz w:val="20"/>
+      </w:rPr>
+    </w:lvl>
+    <w:lvl w:ilvl="8" w:tentative="1">
+      <w:start w:val="1"/>
+      <w:numFmt w:val="bullet"/>
+      <w:lvlText w:val=""/>
+      <w:lvlJc w:val="left"/>
+      <w:pPr>
+        <w:tabs>
+          <w:tab w:val="num" w:pos="6480"/>
+        </w:tabs>
+        <w:ind w:left="6480" w:hanging="360"/>
+      </w:pPr>
+      <w:rPr>
+        <w:rFonts w:ascii="Symbol" w:hAnsi="Symbol" w:hint="default"/>
+        <w:sz w:val="20"/>
+      </w:rPr>
+    </w:lvl>
+  </w:abstractNum>
+  <w:abstractNum w:abstractNumId="9" w15:restartNumberingAfterBreak="0">
+    <w:nsid w:val="44000927"/>
+    <w:multiLevelType w:val="multilevel"/>
+    <w:tmpl w:val="891C951A"/>
+    <w:lvl w:ilvl="0">
+      <w:start w:val="1"/>
+      <w:numFmt w:val="decimal"/>
+      <w:lvlText w:val="%1."/>
+      <w:lvlJc w:val="left"/>
+      <w:pPr>
+        <w:tabs>
+          <w:tab w:val="num" w:pos="720"/>
+        </w:tabs>
+        <w:ind w:left="720" w:hanging="360"/>
+      </w:pPr>
+    </w:lvl>
+    <w:lvl w:ilvl="1">
+      <w:start w:val="1"/>
+      <w:numFmt w:val="bullet"/>
+      <w:lvlText w:val=""/>
+      <w:lvlJc w:val="left"/>
+      <w:pPr>
+        <w:tabs>
+          <w:tab w:val="num" w:pos="1440"/>
+        </w:tabs>
+        <w:ind w:left="1440" w:hanging="360"/>
+      </w:pPr>
+      <w:rPr>
+        <w:rFonts w:ascii="Symbol" w:hAnsi="Symbol" w:hint="default"/>
+        <w:sz w:val="20"/>
+      </w:rPr>
+    </w:lvl>
+    <w:lvl w:ilvl="2" w:tentative="1">
+      <w:start w:val="1"/>
+      <w:numFmt w:val="decimal"/>
+      <w:lvlText w:val="%3."/>
+      <w:lvlJc w:val="left"/>
+      <w:pPr>
+        <w:tabs>
+          <w:tab w:val="num" w:pos="2160"/>
+        </w:tabs>
+        <w:ind w:left="2160" w:hanging="360"/>
+      </w:pPr>
+    </w:lvl>
+    <w:lvl w:ilvl="3" w:tentative="1">
+      <w:start w:val="1"/>
+      <w:numFmt w:val="decimal"/>
+      <w:lvlText w:val="%4."/>
+      <w:lvlJc w:val="left"/>
+      <w:pPr>
+        <w:tabs>
+          <w:tab w:val="num" w:pos="2880"/>
+        </w:tabs>
+        <w:ind w:left="2880" w:hanging="360"/>
+      </w:pPr>
+    </w:lvl>
+    <w:lvl w:ilvl="4" w:tentative="1">
+      <w:start w:val="1"/>
+      <w:numFmt w:val="decimal"/>
+      <w:lvlText w:val="%5."/>
+      <w:lvlJc w:val="left"/>
+      <w:pPr>
+        <w:tabs>
+          <w:tab w:val="num" w:pos="3600"/>
+        </w:tabs>
+        <w:ind w:left="3600" w:hanging="360"/>
+      </w:pPr>
+    </w:lvl>
+    <w:lvl w:ilvl="5" w:tentative="1">
+      <w:start w:val="1"/>
+      <w:numFmt w:val="decimal"/>
+      <w:lvlText w:val="%6."/>
+      <w:lvlJc w:val="left"/>
+      <w:pPr>
+        <w:tabs>
+          <w:tab w:val="num" w:pos="4320"/>
+        </w:tabs>
+        <w:ind w:left="4320" w:hanging="360"/>
+      </w:pPr>
+    </w:lvl>
+    <w:lvl w:ilvl="6" w:tentative="1">
+      <w:start w:val="1"/>
+      <w:numFmt w:val="decimal"/>
+      <w:lvlText w:val="%7."/>
+      <w:lvlJc w:val="left"/>
+      <w:pPr>
+        <w:tabs>
+          <w:tab w:val="num" w:pos="5040"/>
+        </w:tabs>
+        <w:ind w:left="5040" w:hanging="360"/>
+      </w:pPr>
+    </w:lvl>
+    <w:lvl w:ilvl="7" w:tentative="1">
+      <w:start w:val="1"/>
+      <w:numFmt w:val="decimal"/>
+      <w:lvlText w:val="%8."/>
+      <w:lvlJc w:val="left"/>
+      <w:pPr>
+        <w:tabs>
+          <w:tab w:val="num" w:pos="5760"/>
+        </w:tabs>
+        <w:ind w:left="5760" w:hanging="360"/>
+      </w:pPr>
+    </w:lvl>
+    <w:lvl w:ilvl="8" w:tentative="1">
+      <w:start w:val="1"/>
+      <w:numFmt w:val="decimal"/>
+      <w:lvlText w:val="%9."/>
+      <w:lvlJc w:val="left"/>
+      <w:pPr>
+        <w:tabs>
+          <w:tab w:val="num" w:pos="6480"/>
+        </w:tabs>
+        <w:ind w:left="6480" w:hanging="360"/>
+      </w:pPr>
+    </w:lvl>
+  </w:abstractNum>
+  <w:abstractNum w:abstractNumId="10" w15:restartNumberingAfterBreak="0">
     <w:nsid w:val="5572411D"/>
     <w:multiLevelType w:val="multilevel"/>
     <w:tmpl w:val="6E180D0E"/>
@@ -5653,7 +7299,7 @@
       </w:rPr>
     </w:lvl>
   </w:abstractNum>
-  <w:abstractNum w:abstractNumId="9" w15:restartNumberingAfterBreak="0">
+  <w:abstractNum w:abstractNumId="11" w15:restartNumberingAfterBreak="0">
     <w:nsid w:val="5B3E1B0B"/>
     <w:multiLevelType w:val="multilevel"/>
     <w:tmpl w:val="6DDE4492"/>
@@ -5766,7 +7412,7 @@
       </w:pPr>
     </w:lvl>
   </w:abstractNum>
-  <w:abstractNum w:abstractNumId="10" w15:restartNumberingAfterBreak="0">
+  <w:abstractNum w:abstractNumId="12" w15:restartNumberingAfterBreak="0">
     <w:nsid w:val="5E4C57C6"/>
     <w:multiLevelType w:val="multilevel"/>
     <w:tmpl w:val="06CAE998"/>
@@ -5879,7 +7525,7 @@
       </w:pPr>
     </w:lvl>
   </w:abstractNum>
-  <w:abstractNum w:abstractNumId="11" w15:restartNumberingAfterBreak="0">
+  <w:abstractNum w:abstractNumId="13" w15:restartNumberingAfterBreak="0">
     <w:nsid w:val="62FE6A8C"/>
     <w:multiLevelType w:val="multilevel"/>
     <w:tmpl w:val="B76E743E"/>
@@ -5996,7 +7642,7 @@
       </w:pPr>
     </w:lvl>
   </w:abstractNum>
-  <w:abstractNum w:abstractNumId="12" w15:restartNumberingAfterBreak="0">
+  <w:abstractNum w:abstractNumId="14" w15:restartNumberingAfterBreak="0">
     <w:nsid w:val="69913BFD"/>
     <w:multiLevelType w:val="multilevel"/>
     <w:tmpl w:val="43B61D92"/>
@@ -6109,7 +7755,7 @@
       </w:pPr>
     </w:lvl>
   </w:abstractNum>
-  <w:abstractNum w:abstractNumId="13" w15:restartNumberingAfterBreak="0">
+  <w:abstractNum w:abstractNumId="15" w15:restartNumberingAfterBreak="0">
     <w:nsid w:val="6A5A4EDB"/>
     <w:multiLevelType w:val="multilevel"/>
     <w:tmpl w:val="F7B4431A"/>
@@ -6258,7 +7904,7 @@
       </w:rPr>
     </w:lvl>
   </w:abstractNum>
-  <w:abstractNum w:abstractNumId="14" w15:restartNumberingAfterBreak="0">
+  <w:abstractNum w:abstractNumId="16" w15:restartNumberingAfterBreak="0">
     <w:nsid w:val="7553331C"/>
     <w:multiLevelType w:val="multilevel"/>
     <w:tmpl w:val="D242A7EC"/>
@@ -6407,7 +8053,7 @@
       </w:rPr>
     </w:lvl>
   </w:abstractNum>
-  <w:abstractNum w:abstractNumId="15" w15:restartNumberingAfterBreak="0">
+  <w:abstractNum w:abstractNumId="17" w15:restartNumberingAfterBreak="0">
     <w:nsid w:val="7DEC08D3"/>
     <w:multiLevelType w:val="multilevel"/>
     <w:tmpl w:val="65BC3946"/>
@@ -6557,22 +8203,22 @@
     </w:lvl>
   </w:abstractNum>
   <w:num w:numId="1">
-    <w:abstractNumId w:val="11"/>
+    <w:abstractNumId w:val="13"/>
   </w:num>
   <w:num w:numId="2">
     <w:abstractNumId w:val="7"/>
   </w:num>
   <w:num w:numId="3">
-    <w:abstractNumId w:val="13"/>
+    <w:abstractNumId w:val="15"/>
   </w:num>
   <w:num w:numId="4">
-    <w:abstractNumId w:val="12"/>
+    <w:abstractNumId w:val="14"/>
   </w:num>
   <w:num w:numId="5">
-    <w:abstractNumId w:val="14"/>
+    <w:abstractNumId w:val="16"/>
   </w:num>
   <w:num w:numId="6">
-    <w:abstractNumId w:val="9"/>
+    <w:abstractNumId w:val="11"/>
   </w:num>
   <w:num w:numId="7">
     <w:abstractNumId w:val="0"/>
@@ -6581,7 +8227,7 @@
     <w:abstractNumId w:val="6"/>
   </w:num>
   <w:num w:numId="9">
-    <w:abstractNumId w:val="8"/>
+    <w:abstractNumId w:val="10"/>
   </w:num>
   <w:num w:numId="10">
     <w:abstractNumId w:val="3"/>
@@ -6590,7 +8236,7 @@
     <w:abstractNumId w:val="2"/>
   </w:num>
   <w:num w:numId="12">
-    <w:abstractNumId w:val="10"/>
+    <w:abstractNumId w:val="12"/>
   </w:num>
   <w:num w:numId="13">
     <w:abstractNumId w:val="1"/>
@@ -6599,10 +8245,16 @@
     <w:abstractNumId w:val="4"/>
   </w:num>
   <w:num w:numId="15">
-    <w:abstractNumId w:val="15"/>
+    <w:abstractNumId w:val="17"/>
   </w:num>
   <w:num w:numId="16">
     <w:abstractNumId w:val="5"/>
+  </w:num>
+  <w:num w:numId="17">
+    <w:abstractNumId w:val="9"/>
+  </w:num>
+  <w:num w:numId="18">
+    <w:abstractNumId w:val="8"/>
   </w:num>
 </w:numbering>
 </file>
@@ -7055,6 +8707,19 @@
       <w:bCs/>
     </w:rPr>
   </w:style>
+  <w:style w:type="character" w:styleId="HTMLCode">
+    <w:name w:val="HTML Code"/>
+    <w:basedOn w:val="DefaultParagraphFont"/>
+    <w:uiPriority w:val="99"/>
+    <w:semiHidden/>
+    <w:unhideWhenUsed/>
+    <w:rsid w:val="00AC0B56"/>
+    <w:rPr>
+      <w:rFonts w:ascii="Courier New" w:eastAsia="Times New Roman" w:hAnsi="Courier New" w:cs="Courier New"/>
+      <w:sz w:val="20"/>
+      <w:szCs w:val="20"/>
+    </w:rPr>
+  </w:style>
 </w:styles>
 </file>
 

</xml_diff>